<commit_message>
Moved Save Listing Mobile Wireframes to E2
</commit_message>
<xml_diff>
--- a/Use Cases and Business Rules/Real Estate System E1_2019.docx
+++ b/Use Cases and Business Rules/Real Estate System E1_2019.docx
@@ -564,7 +564,12 @@
         <w:t xml:space="preserve">will </w:t>
       </w:r>
       <w:r>
-        <w:t>need, with the authorization to perform the required associated tasks.</w:t>
+        <w:t xml:space="preserve">need, with the authorization to perform the required </w:t>
+      </w:r>
+      <w:bookmarkStart w:id="0" w:name="_GoBack"/>
+      <w:bookmarkEnd w:id="0"/>
+      <w:r>
+        <w:t>associated tasks.</w:t>
       </w:r>
     </w:p>
     <w:p/>
@@ -572,37 +577,14 @@
       <w:r>
         <w:rPr>
           <w:b/>
-          <w:sz w:val="28"/>
-          <w:szCs w:val="28"/>
-        </w:rPr>
-        <w:t>Actor</w:t>
-      </w:r>
-      <w:r>
-        <w:rPr>
-          <w:b/>
-          <w:sz w:val="28"/>
-          <w:szCs w:val="28"/>
-        </w:rPr>
-        <w:t>(</w:t>
-      </w:r>
-      <w:r>
-        <w:rPr>
-          <w:b/>
-          <w:sz w:val="28"/>
-          <w:szCs w:val="28"/>
-        </w:rPr>
-        <w:t>s</w:t>
-      </w:r>
-      <w:r>
-        <w:rPr>
-          <w:b/>
-          <w:sz w:val="28"/>
-          <w:szCs w:val="28"/>
-        </w:rPr>
-        <w:t>)</w:t>
-      </w:r>
-      <w:r>
-        <w:t xml:space="preserve">: </w:t>
+        </w:rPr>
+        <w:t>Actor(s)</w:t>
+      </w:r>
+      <w:r>
+        <w:t>:</w:t>
+      </w:r>
+      <w:r>
+        <w:t xml:space="preserve"> </w:t>
       </w:r>
       <w:r>
         <w:t>Agency Staff Member, Prospective Agent / Agent</w:t>
@@ -2091,8 +2073,6 @@
         </w:rPr>
         <w:t>Line 2 – The wrong image is saved.  The staff member will have to implement the manage image data use case to modify or delete the image.</w:t>
       </w:r>
-      <w:bookmarkStart w:id="0" w:name="_GoBack"/>
-      <w:bookmarkEnd w:id="0"/>
     </w:p>
     <w:p>
       <w:pPr>
@@ -4477,6 +4457,7 @@
   <w:style w:type="character" w:default="1" w:styleId="DefaultParagraphFont">
     <w:name w:val="Default Paragraph Font"/>
     <w:uiPriority w:val="1"/>
+    <w:semiHidden/>
     <w:unhideWhenUsed/>
   </w:style>
   <w:style w:type="table" w:default="1" w:styleId="TableNormal">

</xml_diff>